<commit_message>
Chapter 2 and chapter 4
2017.11.26 2:44 PM
</commit_message>
<xml_diff>
--- a/Chapter/CHAPTER 2.docx
+++ b/Chapter/CHAPTER 2.docx
@@ -256,575 +256,34 @@
           <w:szCs w:val="24"/>
           <w:lang w:val="en-US"/>
         </w:rPr>
-        <w:t>“Android is the first open source mobile application platform that has the potential to make significant inroads in many markets.” (Ableson et al 2009). Android which is initially developed by Android Inc., which was later bought by Google in 2005, is a software platform and operating system intended for mobile devices such as smartphones and tablets, etc where it is mainly designed on direct manipulation using touch gestures, manipulating on-screen objects, along with a virtual keyboard for text input. Android has been the smash-hit OS on tablets and phone since 2013 and keeps running an immense majority of smartphones.</w:t>
-      </w:r>
-    </w:p>
-    <w:p>
-      <w:pPr>
-        <w:spacing w:line="480" w:lineRule="auto"/>
-        <w:ind w:firstLine="420" w:firstLineChars="0"/>
-        <w:jc w:val="both"/>
-        <w:rPr>
-          <w:rFonts w:hint="default" w:ascii="Times New Roman" w:hAnsi="Times New Roman" w:cs="Times New Roman"/>
-          <w:b w:val="0"/>
-          <w:bCs w:val="0"/>
-          <w:sz w:val="24"/>
-          <w:szCs w:val="24"/>
-          <w:lang w:val="en-US"/>
-        </w:rPr>
-      </w:pPr>
-      <w:r>
-        <w:rPr>
-          <w:rFonts w:hint="default" w:ascii="Times New Roman" w:hAnsi="Times New Roman" w:cs="Times New Roman"/>
-          <w:b w:val="0"/>
-          <w:bCs w:val="0"/>
-          <w:sz w:val="24"/>
-          <w:szCs w:val="24"/>
-          <w:lang w:val="en-US"/>
-        </w:rPr>
-        <w:t>The proponents will be using Android since as mentioned above, has been on top OS on mobile devices since most people have smartphones which is currently running on android OS. Android is an open-source code, in its open nature has encouraged the researchers to use this software platform.</w:t>
-      </w:r>
-    </w:p>
-    <w:p>
-      <w:pPr>
-        <w:spacing w:line="480" w:lineRule="auto"/>
-        <w:ind w:firstLine="420" w:firstLineChars="0"/>
-        <w:jc w:val="both"/>
-        <w:rPr>
-          <w:rFonts w:hint="default" w:ascii="Times New Roman" w:hAnsi="Times New Roman" w:cs="Times New Roman"/>
-          <w:b w:val="0"/>
-          <w:bCs w:val="0"/>
-          <w:sz w:val="24"/>
-          <w:szCs w:val="24"/>
-          <w:lang w:val="en-US"/>
-        </w:rPr>
-      </w:pPr>
-      <w:r>
-        <w:rPr>
-          <w:rFonts w:hint="default" w:ascii="Times New Roman" w:hAnsi="Times New Roman" w:cs="Times New Roman"/>
-          <w:b w:val="0"/>
-          <w:bCs w:val="0"/>
-          <w:sz w:val="24"/>
-          <w:szCs w:val="24"/>
-          <w:lang w:val="en-US"/>
-        </w:rPr>
-        <w:t>GPS innovation was utilized as a part of individual excursion (PT) study since mid-1990, and this innovation accomplished its fame in view of the change of exactness and conveyability of GPS gadget. In spite of the fact that GPS information could give exact spatiotemporal data of vehicular or individual developments, the transportation mode (on account of individual developments with wearable GPS gadgets) and excursion reason for existing can't be gotten from the GPS specifically. Also, the GPS information mistake recognizable proof and the trek portion from the persistent GPS information are very central to transportation mode distinguishing proof and outing reason induction. In this paper, we compressed the techniques and info factors used to fragment trip, construe trip reason and also recognize transportation mode in the current inquires about. Contrasted with likelihood strategy and criteria-based technique, Machine Learning are regularly connected in identifying transportation mode. Then again, rules-based techniques are more prominent than probabilistic strategy and machine learning as the apparatus for gathering the excursion reason. At long last, explores endeavoring to use the information from accelerometer which are prevalently coordinated in cell phones shows the capability of more exact individual outing information inference from cell phones can be accomplished with substantially less weight on the respondents later on.</w:t>
-      </w:r>
-      <w:r>
-        <w:rPr>
-          <w:rFonts w:hint="default" w:ascii="Times New Roman" w:hAnsi="Times New Roman" w:cs="Times New Roman"/>
-          <w:b w:val="0"/>
-          <w:bCs w:val="0"/>
-          <w:sz w:val="24"/>
-          <w:szCs w:val="24"/>
-          <w:lang w:val="en-US"/>
-        </w:rPr>
-        <w:tab/>
-      </w:r>
-    </w:p>
-    <w:p>
-      <w:pPr>
-        <w:spacing w:line="480" w:lineRule="auto"/>
-        <w:ind w:firstLine="420" w:firstLineChars="0"/>
-        <w:jc w:val="both"/>
-        <w:rPr>
-          <w:rFonts w:hint="default" w:ascii="Times New Roman" w:hAnsi="Times New Roman" w:cs="Times New Roman"/>
-          <w:b w:val="0"/>
-          <w:bCs w:val="0"/>
-          <w:sz w:val="24"/>
-          <w:szCs w:val="24"/>
-          <w:lang w:val="en-US"/>
-        </w:rPr>
-      </w:pPr>
-      <w:r>
-        <w:rPr>
-          <w:rFonts w:hint="default" w:ascii="Times New Roman" w:hAnsi="Times New Roman" w:cs="Times New Roman"/>
-          <w:b w:val="0"/>
-          <w:bCs w:val="0"/>
-          <w:sz w:val="24"/>
-          <w:szCs w:val="24"/>
-          <w:lang w:val="en-US"/>
-        </w:rPr>
-        <w:t>GPS or Global Positioning System uses satellites to relay microwave signals is a key-tool for the researchers‘ project for determining the GPS receivers’ mobile device to obtain their current location and time. GPS are becoming an important tool particularly in transportation, each conceivable approach to better deal with the transportation system.</w:t>
-      </w:r>
-    </w:p>
-    <w:p>
-      <w:pPr>
-        <w:spacing w:line="480" w:lineRule="auto"/>
-        <w:ind w:firstLine="420" w:firstLineChars="0"/>
-        <w:jc w:val="both"/>
-        <w:rPr>
-          <w:rFonts w:hint="default" w:ascii="Times New Roman" w:hAnsi="Times New Roman" w:cs="Times New Roman"/>
-          <w:b w:val="0"/>
-          <w:bCs w:val="0"/>
-          <w:sz w:val="24"/>
-          <w:szCs w:val="24"/>
-          <w:lang w:val="en-US"/>
-        </w:rPr>
-      </w:pPr>
-      <w:r>
-        <w:rPr>
-          <w:rFonts w:hint="default" w:ascii="Times New Roman" w:hAnsi="Times New Roman" w:cs="Times New Roman"/>
-          <w:b w:val="0"/>
-          <w:bCs w:val="0"/>
-          <w:sz w:val="24"/>
-          <w:szCs w:val="24"/>
-          <w:lang w:val="en-US"/>
-        </w:rPr>
-        <w:t>Google Maps is a web mapping service developed by Google. It offers satellite imagery, street maps, 360° panoramic views of streets (Street View), real-time traffic conditions (Google Traffic), and route planning for traveling by foot, car, bicycle (in beta), or public transportation.</w:t>
-      </w:r>
-    </w:p>
-    <w:p>
-      <w:pPr>
-        <w:spacing w:line="480" w:lineRule="auto"/>
-        <w:ind w:firstLine="420" w:firstLineChars="0"/>
-        <w:jc w:val="both"/>
-        <w:rPr>
-          <w:rFonts w:hint="default" w:ascii="Times New Roman" w:hAnsi="Times New Roman" w:cs="Times New Roman"/>
-          <w:b w:val="0"/>
-          <w:bCs w:val="0"/>
-          <w:sz w:val="24"/>
-          <w:szCs w:val="24"/>
-          <w:lang w:val="en-US"/>
-        </w:rPr>
-      </w:pPr>
-      <w:r>
-        <w:rPr>
-          <w:rFonts w:hint="default" w:ascii="Times New Roman" w:hAnsi="Times New Roman" w:cs="Times New Roman"/>
-          <w:b w:val="0"/>
-          <w:bCs w:val="0"/>
-          <w:sz w:val="24"/>
-          <w:szCs w:val="24"/>
-          <w:lang w:val="en-US"/>
-        </w:rPr>
-        <w:t>The proponents will be using Google Maps API since it is free and is publicly accessible and does not charge for accessing it so it is easier for the proponents to embed and integrate on the mobile app.</w:t>
-      </w:r>
-    </w:p>
-    <w:p>
-      <w:pPr>
-        <w:spacing w:line="480" w:lineRule="auto"/>
-        <w:jc w:val="both"/>
-        <w:rPr>
-          <w:rFonts w:hint="default" w:ascii="Times New Roman" w:hAnsi="Times New Roman" w:cs="Times New Roman"/>
-          <w:b/>
-          <w:bCs/>
-          <w:sz w:val="24"/>
-          <w:szCs w:val="24"/>
-          <w:lang w:val="en-US"/>
-        </w:rPr>
-      </w:pPr>
-    </w:p>
-    <w:p>
-      <w:pPr>
-        <w:spacing w:line="480" w:lineRule="auto"/>
-        <w:jc w:val="both"/>
-        <w:rPr>
-          <w:rFonts w:hint="default" w:ascii="Times New Roman" w:hAnsi="Times New Roman" w:cs="Times New Roman"/>
-          <w:b/>
-          <w:bCs/>
-          <w:sz w:val="24"/>
-          <w:szCs w:val="24"/>
-          <w:lang w:val="en-US"/>
-        </w:rPr>
-      </w:pPr>
-    </w:p>
-    <w:p>
-      <w:pPr>
-        <w:spacing w:line="480" w:lineRule="auto"/>
-        <w:jc w:val="both"/>
-        <w:rPr>
-          <w:rFonts w:hint="default" w:ascii="Times New Roman" w:hAnsi="Times New Roman" w:cs="Times New Roman"/>
-          <w:b/>
-          <w:bCs/>
-          <w:sz w:val="24"/>
-          <w:szCs w:val="24"/>
-          <w:lang w:val="en-US"/>
-        </w:rPr>
-      </w:pPr>
-    </w:p>
-    <w:p>
-      <w:pPr>
-        <w:spacing w:line="480" w:lineRule="auto"/>
-        <w:jc w:val="both"/>
-        <w:rPr>
-          <w:rFonts w:hint="default" w:ascii="Times New Roman" w:hAnsi="Times New Roman" w:cs="Times New Roman"/>
-          <w:b/>
-          <w:bCs/>
-          <w:sz w:val="24"/>
-          <w:szCs w:val="24"/>
-          <w:lang w:val="en-US"/>
-        </w:rPr>
-      </w:pPr>
-    </w:p>
-    <w:p>
-      <w:pPr>
-        <w:spacing w:line="480" w:lineRule="auto"/>
-        <w:jc w:val="both"/>
-        <w:rPr>
-          <w:rFonts w:hint="default" w:ascii="Times New Roman" w:hAnsi="Times New Roman" w:cs="Times New Roman"/>
-          <w:b/>
-          <w:bCs/>
-          <w:sz w:val="24"/>
-          <w:szCs w:val="24"/>
-          <w:lang w:val="en-US"/>
-        </w:rPr>
-      </w:pPr>
-    </w:p>
-    <w:p>
-      <w:pPr>
-        <w:spacing w:line="480" w:lineRule="auto"/>
-        <w:jc w:val="both"/>
-        <w:rPr>
-          <w:rFonts w:hint="default" w:ascii="Times New Roman" w:hAnsi="Times New Roman" w:cs="Times New Roman"/>
-          <w:b/>
-          <w:bCs/>
-          <w:sz w:val="24"/>
-          <w:szCs w:val="24"/>
-          <w:lang w:val="en-US"/>
-        </w:rPr>
-      </w:pPr>
-    </w:p>
-    <w:p>
-      <w:pPr>
-        <w:spacing w:line="480" w:lineRule="auto"/>
-        <w:jc w:val="both"/>
-        <w:rPr>
-          <w:rFonts w:hint="default" w:ascii="Times New Roman" w:hAnsi="Times New Roman" w:cs="Times New Roman"/>
-          <w:b/>
-          <w:bCs/>
-          <w:sz w:val="24"/>
-          <w:szCs w:val="24"/>
-          <w:lang w:val="en-US"/>
-        </w:rPr>
-      </w:pPr>
-    </w:p>
-    <w:p>
-      <w:pPr>
-        <w:spacing w:line="480" w:lineRule="auto"/>
-        <w:jc w:val="both"/>
-        <w:rPr>
-          <w:rFonts w:hint="default" w:ascii="Times New Roman" w:hAnsi="Times New Roman" w:cs="Times New Roman"/>
-          <w:b/>
-          <w:bCs/>
-          <w:sz w:val="24"/>
-          <w:szCs w:val="24"/>
-          <w:lang w:val="en-US"/>
-        </w:rPr>
-      </w:pPr>
-    </w:p>
-    <w:p>
-      <w:pPr>
-        <w:spacing w:line="480" w:lineRule="auto"/>
-        <w:jc w:val="both"/>
-        <w:rPr>
-          <w:rFonts w:hint="default" w:ascii="Times New Roman" w:hAnsi="Times New Roman" w:cs="Times New Roman"/>
-          <w:b/>
-          <w:bCs/>
-          <w:sz w:val="24"/>
-          <w:szCs w:val="24"/>
-          <w:lang w:val="en-US"/>
-        </w:rPr>
-      </w:pPr>
-    </w:p>
-    <w:p>
-      <w:pPr>
-        <w:spacing w:line="480" w:lineRule="auto"/>
-        <w:jc w:val="both"/>
-        <w:rPr>
-          <w:rFonts w:hint="default" w:ascii="Times New Roman" w:hAnsi="Times New Roman" w:cs="Times New Roman"/>
-          <w:b/>
-          <w:bCs/>
-          <w:sz w:val="24"/>
-          <w:szCs w:val="24"/>
-          <w:lang w:val="en-US"/>
-        </w:rPr>
-      </w:pPr>
-    </w:p>
-    <w:p>
-      <w:pPr>
-        <w:spacing w:line="480" w:lineRule="auto"/>
-        <w:jc w:val="both"/>
-        <w:rPr>
-          <w:rFonts w:hint="default" w:ascii="Times New Roman" w:hAnsi="Times New Roman" w:cs="Times New Roman"/>
-          <w:b/>
-          <w:bCs/>
-          <w:sz w:val="24"/>
-          <w:szCs w:val="24"/>
-          <w:lang w:val="en-US"/>
-        </w:rPr>
-      </w:pPr>
-    </w:p>
-    <w:p>
-      <w:pPr>
-        <w:spacing w:line="480" w:lineRule="auto"/>
-        <w:jc w:val="both"/>
-        <w:rPr>
-          <w:rFonts w:hint="default" w:ascii="Times New Roman" w:hAnsi="Times New Roman" w:cs="Times New Roman"/>
-          <w:b/>
-          <w:bCs/>
-          <w:sz w:val="24"/>
-          <w:szCs w:val="24"/>
-          <w:lang w:val="en-US"/>
-        </w:rPr>
-      </w:pPr>
-    </w:p>
-    <w:p>
-      <w:pPr>
-        <w:spacing w:line="480" w:lineRule="auto"/>
-        <w:jc w:val="both"/>
-        <w:rPr>
-          <w:rFonts w:hint="default" w:ascii="Times New Roman" w:hAnsi="Times New Roman" w:cs="Times New Roman"/>
-          <w:b/>
-          <w:bCs/>
-          <w:sz w:val="24"/>
-          <w:szCs w:val="24"/>
-          <w:lang w:val="en-US"/>
-        </w:rPr>
-      </w:pPr>
-    </w:p>
-    <w:p>
-      <w:pPr>
-        <w:spacing w:line="480" w:lineRule="auto"/>
-        <w:jc w:val="both"/>
-        <w:rPr>
-          <w:rFonts w:hint="default" w:ascii="Times New Roman" w:hAnsi="Times New Roman" w:cs="Times New Roman"/>
-          <w:b/>
-          <w:bCs/>
-          <w:sz w:val="24"/>
-          <w:szCs w:val="24"/>
-          <w:lang w:val="en-US"/>
-        </w:rPr>
-      </w:pPr>
-    </w:p>
-    <w:p>
-      <w:pPr>
-        <w:spacing w:line="480" w:lineRule="auto"/>
-        <w:jc w:val="both"/>
-        <w:rPr>
-          <w:rFonts w:hint="default" w:ascii="Times New Roman" w:hAnsi="Times New Roman" w:cs="Times New Roman"/>
-          <w:b/>
-          <w:bCs/>
-          <w:sz w:val="24"/>
-          <w:szCs w:val="24"/>
-          <w:lang w:val="en-US"/>
-        </w:rPr>
-      </w:pPr>
-    </w:p>
-    <w:p>
-      <w:pPr>
-        <w:spacing w:line="480" w:lineRule="auto"/>
-        <w:jc w:val="both"/>
-        <w:rPr>
-          <w:rFonts w:hint="default" w:ascii="Times New Roman" w:hAnsi="Times New Roman" w:cs="Times New Roman"/>
-          <w:b/>
-          <w:bCs/>
-          <w:sz w:val="24"/>
-          <w:szCs w:val="24"/>
-          <w:lang w:val="en-US"/>
-        </w:rPr>
-      </w:pPr>
-    </w:p>
-    <w:p>
-      <w:pPr>
-        <w:spacing w:line="480" w:lineRule="auto"/>
-        <w:jc w:val="both"/>
-        <w:rPr>
-          <w:rFonts w:hint="default" w:ascii="Times New Roman" w:hAnsi="Times New Roman" w:cs="Times New Roman"/>
-          <w:b/>
-          <w:bCs/>
-          <w:sz w:val="24"/>
-          <w:szCs w:val="24"/>
-          <w:lang w:val="en-US"/>
-        </w:rPr>
-      </w:pPr>
-    </w:p>
-    <w:p>
-      <w:pPr>
-        <w:spacing w:line="480" w:lineRule="auto"/>
-        <w:jc w:val="both"/>
-        <w:rPr>
-          <w:rFonts w:hint="default" w:ascii="Times New Roman" w:hAnsi="Times New Roman" w:cs="Times New Roman"/>
-          <w:b/>
-          <w:bCs/>
-          <w:sz w:val="24"/>
-          <w:szCs w:val="24"/>
-          <w:lang w:val="en-US"/>
-        </w:rPr>
-      </w:pPr>
-    </w:p>
-    <w:p>
-      <w:pPr>
-        <w:spacing w:line="480" w:lineRule="auto"/>
-        <w:jc w:val="both"/>
-        <w:rPr>
-          <w:rFonts w:hint="default" w:ascii="Times New Roman" w:hAnsi="Times New Roman" w:cs="Times New Roman"/>
-          <w:b/>
-          <w:bCs/>
-          <w:sz w:val="24"/>
-          <w:szCs w:val="24"/>
-          <w:lang w:val="en-US"/>
-        </w:rPr>
-      </w:pPr>
-    </w:p>
-    <w:p>
-      <w:pPr>
-        <w:spacing w:line="480" w:lineRule="auto"/>
-        <w:jc w:val="both"/>
-        <w:rPr>
-          <w:rFonts w:hint="default" w:ascii="Times New Roman" w:hAnsi="Times New Roman" w:cs="Times New Roman"/>
-          <w:b/>
-          <w:bCs/>
-          <w:sz w:val="24"/>
-          <w:szCs w:val="24"/>
-          <w:lang w:val="en-US"/>
-        </w:rPr>
-      </w:pPr>
-    </w:p>
-    <w:p>
-      <w:pPr>
-        <w:spacing w:line="480" w:lineRule="auto"/>
-        <w:jc w:val="both"/>
-        <w:rPr>
-          <w:rFonts w:hint="default" w:ascii="Times New Roman" w:hAnsi="Times New Roman" w:cs="Times New Roman"/>
-          <w:b/>
-          <w:bCs/>
-          <w:sz w:val="24"/>
-          <w:szCs w:val="24"/>
-          <w:lang w:val="en-US"/>
-        </w:rPr>
-      </w:pPr>
-    </w:p>
-    <w:p>
-      <w:pPr>
-        <w:spacing w:line="480" w:lineRule="auto"/>
-        <w:jc w:val="both"/>
-        <w:rPr>
-          <w:rFonts w:hint="default" w:ascii="Times New Roman" w:hAnsi="Times New Roman" w:cs="Times New Roman"/>
-          <w:b/>
-          <w:bCs/>
-          <w:sz w:val="24"/>
-          <w:szCs w:val="24"/>
-          <w:lang w:val="en-US"/>
-        </w:rPr>
-      </w:pPr>
-    </w:p>
-    <w:p>
-      <w:pPr>
-        <w:spacing w:line="480" w:lineRule="auto"/>
-        <w:jc w:val="both"/>
-        <w:rPr>
-          <w:rFonts w:hint="default" w:ascii="Times New Roman" w:hAnsi="Times New Roman" w:cs="Times New Roman"/>
-          <w:b/>
-          <w:bCs/>
-          <w:sz w:val="24"/>
-          <w:szCs w:val="24"/>
-          <w:lang w:val="en-US"/>
-        </w:rPr>
-      </w:pPr>
-      <w:r>
-        <w:rPr>
-          <w:rFonts w:hint="default" w:ascii="Times New Roman" w:hAnsi="Times New Roman" w:cs="Times New Roman"/>
-          <w:b/>
-          <w:bCs/>
-          <w:sz w:val="24"/>
-          <w:szCs w:val="24"/>
-          <w:lang w:val="en-US"/>
-        </w:rPr>
-        <w:t>Related Studies</w:t>
-      </w:r>
-    </w:p>
-    <w:p>
-      <w:pPr>
-        <w:spacing w:line="480" w:lineRule="auto"/>
-        <w:ind w:firstLine="420" w:firstLineChars="0"/>
-        <w:jc w:val="both"/>
-        <w:rPr>
-          <w:rFonts w:hint="default" w:ascii="Times New Roman" w:hAnsi="Times New Roman" w:cs="Times New Roman"/>
-          <w:b w:val="0"/>
-          <w:bCs w:val="0"/>
-          <w:sz w:val="24"/>
-          <w:szCs w:val="24"/>
-          <w:lang w:val="en-US"/>
-        </w:rPr>
-      </w:pPr>
-      <w:r>
-        <w:rPr>
-          <w:rFonts w:hint="default" w:ascii="Times New Roman" w:hAnsi="Times New Roman" w:cs="Times New Roman"/>
-          <w:b w:val="0"/>
-          <w:bCs w:val="0"/>
-          <w:sz w:val="24"/>
-          <w:szCs w:val="24"/>
-          <w:lang w:val="en-US"/>
-        </w:rPr>
-        <w:t>The following data below were gathered from different related studies made by other researchers that provide guidance in the conduction of the researchers study.</w:t>
-      </w:r>
-    </w:p>
-    <w:p>
-      <w:pPr>
-        <w:spacing w:line="480" w:lineRule="auto"/>
-        <w:ind w:firstLine="420" w:firstLineChars="0"/>
-        <w:jc w:val="both"/>
-        <w:rPr>
-          <w:rFonts w:hint="default" w:ascii="Times New Roman" w:hAnsi="Times New Roman" w:cs="Times New Roman"/>
-          <w:b w:val="0"/>
-          <w:bCs w:val="0"/>
-          <w:sz w:val="24"/>
-          <w:szCs w:val="24"/>
-          <w:lang w:val="en-US"/>
-        </w:rPr>
-      </w:pPr>
-      <w:r>
-        <w:rPr>
-          <w:rFonts w:hint="default" w:ascii="Times New Roman" w:hAnsi="Times New Roman" w:cs="Times New Roman"/>
-          <w:b w:val="0"/>
-          <w:bCs w:val="0"/>
-          <w:sz w:val="24"/>
-          <w:szCs w:val="24"/>
-          <w:lang w:val="en-US"/>
-        </w:rPr>
-        <w:t>Uber has emerged to be the leader of the “Sharing Economy”. The sharing economy uses unmobilized assets and turns them into services (Lieberman et al., 2015). This sharing economy can mobilize the productivity of a million individuals. In the case of Uber, ‘willing’ drivers are matched with paying customers looking for rides, hence Uber is being labeled as a “ride-sharing” service by many. (Chen, Mislove, &amp; Wilson, 2015).</w:t>
-      </w:r>
-    </w:p>
-    <w:p>
-      <w:pPr>
-        <w:spacing w:line="480" w:lineRule="auto"/>
-        <w:ind w:firstLine="420" w:firstLineChars="0"/>
-        <w:jc w:val="both"/>
-        <w:rPr>
-          <w:rFonts w:hint="default" w:ascii="Times New Roman" w:hAnsi="Times New Roman" w:cs="Times New Roman"/>
-          <w:b w:val="0"/>
-          <w:bCs w:val="0"/>
-          <w:sz w:val="24"/>
-          <w:szCs w:val="24"/>
-          <w:lang w:val="en-US"/>
-        </w:rPr>
-      </w:pPr>
-      <w:r>
-        <w:rPr>
-          <w:rFonts w:hint="default" w:ascii="Times New Roman" w:hAnsi="Times New Roman" w:cs="Times New Roman"/>
-          <w:b w:val="0"/>
-          <w:bCs w:val="0"/>
-          <w:sz w:val="24"/>
-          <w:szCs w:val="24"/>
-          <w:lang w:val="en-US"/>
-        </w:rPr>
-        <w:t xml:space="preserve">Uber is a well-known app for people who book for rides who wants to avoid traffic congestion, efficient commuting. Basically this gives the researchers hint into their project since the processes are similar to what in Uber. </w:t>
-      </w:r>
-    </w:p>
-    <w:p>
-      <w:pPr>
-        <w:spacing w:line="480" w:lineRule="auto"/>
-        <w:ind w:firstLine="420" w:firstLineChars="0"/>
-        <w:jc w:val="both"/>
-        <w:rPr>
-          <w:rFonts w:hint="default" w:ascii="Times New Roman" w:hAnsi="Times New Roman" w:cs="Times New Roman"/>
-          <w:b w:val="0"/>
-          <w:bCs w:val="0"/>
-          <w:sz w:val="24"/>
-          <w:szCs w:val="24"/>
-          <w:lang w:val="en-US"/>
-        </w:rPr>
-      </w:pPr>
+        <w:t>“Android is the first open source mobile application platform that has the potential to make significant inroads in many markets.” (Ableson et al 2009). Android which is initially developed by Android Inc., which was later bought by Google in 2005, is a software platform and operating system intended for mobile devices such as smartphones and tablets where it is mainly designed on direct manipulation using touch gestures, manipulating on-screen objects, along with a virtual keyboard for text input. Android has been the smash-hit OS on tablets and phone since 2013 and keeps running an immense majority of smartphones.</w:t>
+      </w:r>
+    </w:p>
+    <w:p>
+      <w:pPr>
+        <w:spacing w:line="480" w:lineRule="auto"/>
+        <w:ind w:firstLine="420" w:firstLineChars="0"/>
+        <w:jc w:val="both"/>
+        <w:rPr>
+          <w:rFonts w:hint="default" w:ascii="Times New Roman" w:hAnsi="Times New Roman" w:cs="Times New Roman"/>
+          <w:b w:val="0"/>
+          <w:bCs w:val="0"/>
+          <w:sz w:val="24"/>
+          <w:szCs w:val="24"/>
+          <w:lang w:val="en-US"/>
+        </w:rPr>
+      </w:pPr>
+      <w:r>
+        <w:rPr>
+          <w:rFonts w:hint="default" w:ascii="Times New Roman" w:hAnsi="Times New Roman" w:cs="Times New Roman"/>
+          <w:b w:val="0"/>
+          <w:bCs w:val="0"/>
+          <w:sz w:val="24"/>
+          <w:szCs w:val="24"/>
+          <w:lang w:val="en-US"/>
+        </w:rPr>
+        <w:t>The proponents will be using Android since as mentioned above, has been on top OS on mobile devices since most people have smartphones which is currently running on android OS. Android is an open-source code, in its open nature has encouraged the researchers to use this software framework</w:t>
+      </w:r>
       <w:bookmarkStart w:id="0" w:name="_GoBack"/>
       <w:bookmarkEnd w:id="0"/>
       <w:r>
@@ -836,7 +295,533 @@
           <w:szCs w:val="24"/>
           <w:lang w:val="en-US"/>
         </w:rPr>
-        <w:t>May 2015 marks as a historical month for Uber and app based transportation services in general after the Philippines became the first country to develop nationwide ride-hailing regulations, making it legal for companies such as Uber to operate anywhere in the country. According to Department of Transportation and Communications secretary Jun Abaya, “Technological innovation is a driver for progress in transportation where safer and more convenient communing options are offered to the public” (Alba, 2015).</w:t>
+        <w:t>.</w:t>
+      </w:r>
+    </w:p>
+    <w:p>
+      <w:pPr>
+        <w:spacing w:line="480" w:lineRule="auto"/>
+        <w:ind w:firstLine="420" w:firstLineChars="0"/>
+        <w:jc w:val="both"/>
+        <w:rPr>
+          <w:rFonts w:hint="default" w:ascii="Times New Roman" w:hAnsi="Times New Roman" w:cs="Times New Roman"/>
+          <w:b w:val="0"/>
+          <w:bCs w:val="0"/>
+          <w:sz w:val="24"/>
+          <w:szCs w:val="24"/>
+          <w:lang w:val="en-US"/>
+        </w:rPr>
+      </w:pPr>
+      <w:r>
+        <w:rPr>
+          <w:rFonts w:hint="default" w:ascii="Times New Roman" w:hAnsi="Times New Roman" w:cs="Times New Roman"/>
+          <w:b w:val="0"/>
+          <w:bCs w:val="0"/>
+          <w:sz w:val="24"/>
+          <w:szCs w:val="24"/>
+          <w:lang w:val="en-US"/>
+        </w:rPr>
+        <w:t>GPS innovation was utilized as a part of individual excursion (PT) study since mid-1990, and this innovation accomplished its fame in view of the change of exactness and conveyability of GPS gadget. In spite of the fact that GPS information could give exact spatiotemporal data of vehicular or individual developments, the transportation mode (on account of individual developments with wearable GPS gadgets) and excursion reason for existing can't be gotten from the GPS specifically. Also, the GPS information mistake recognizable proof and the trek portion from the persistent GPS information are very central to transportation mode distinguishing proof and outing reason induction. In this paper, we compressed the techniques and info factors used to fragment trip, construe trip reason and also recognize transportation mode in the current inquires about. Contrasted with likelihood strategy and criteria-based technique, Machine Learning are regularly connected in identifying transportation mode. Then again, rules-based techniques are more prominent than probabilistic strategy and machine learning as the apparatus for gathering the excursion reason. At long last, explores endeavoring to use the information from accelerometer which are prevalently coordinated in cell phones shows the capability of more exact individual outing information inference from cell phones can be accomplished with substantially less weight on the respondents later on.</w:t>
+      </w:r>
+      <w:r>
+        <w:rPr>
+          <w:rFonts w:hint="default" w:ascii="Times New Roman" w:hAnsi="Times New Roman" w:cs="Times New Roman"/>
+          <w:b w:val="0"/>
+          <w:bCs w:val="0"/>
+          <w:sz w:val="24"/>
+          <w:szCs w:val="24"/>
+          <w:lang w:val="en-US"/>
+        </w:rPr>
+        <w:tab/>
+      </w:r>
+    </w:p>
+    <w:p>
+      <w:pPr>
+        <w:spacing w:line="480" w:lineRule="auto"/>
+        <w:ind w:firstLine="420" w:firstLineChars="0"/>
+        <w:jc w:val="both"/>
+        <w:rPr>
+          <w:rFonts w:hint="default" w:ascii="Times New Roman" w:hAnsi="Times New Roman" w:cs="Times New Roman"/>
+          <w:b w:val="0"/>
+          <w:bCs w:val="0"/>
+          <w:sz w:val="24"/>
+          <w:szCs w:val="24"/>
+          <w:lang w:val="en-US"/>
+        </w:rPr>
+      </w:pPr>
+      <w:r>
+        <w:rPr>
+          <w:rFonts w:hint="default" w:ascii="Times New Roman" w:hAnsi="Times New Roman" w:cs="Times New Roman"/>
+          <w:b w:val="0"/>
+          <w:bCs w:val="0"/>
+          <w:sz w:val="24"/>
+          <w:szCs w:val="24"/>
+          <w:lang w:val="en-US"/>
+        </w:rPr>
+        <w:t>GPS or Global Positioning System uses satellites to relay microwave signals is a key-tool for the researchers‘ project for determining the GPS receivers’ mobile device to obtain their current location and time. GPS are becoming an important tool particularly in transportation, each conceivable approach to better deal with the transportation system.</w:t>
+      </w:r>
+    </w:p>
+    <w:p>
+      <w:pPr>
+        <w:spacing w:line="480" w:lineRule="auto"/>
+        <w:ind w:firstLine="420" w:firstLineChars="0"/>
+        <w:jc w:val="both"/>
+        <w:rPr>
+          <w:rFonts w:hint="default" w:ascii="Times New Roman" w:hAnsi="Times New Roman" w:cs="Times New Roman"/>
+          <w:b w:val="0"/>
+          <w:bCs w:val="0"/>
+          <w:sz w:val="24"/>
+          <w:szCs w:val="24"/>
+          <w:lang w:val="en-US"/>
+        </w:rPr>
+      </w:pPr>
+      <w:r>
+        <w:rPr>
+          <w:rFonts w:hint="default" w:ascii="Times New Roman" w:hAnsi="Times New Roman" w:cs="Times New Roman"/>
+          <w:b w:val="0"/>
+          <w:bCs w:val="0"/>
+          <w:sz w:val="24"/>
+          <w:szCs w:val="24"/>
+          <w:lang w:val="en-US"/>
+        </w:rPr>
+        <w:t>Google Maps is a web mapping service developed by Google. It offers satellite imagery, street maps, 360° panoramic views of streets (Street View), real-time traffic conditions (Google Traffic), and route planning for traveling by foot, car, bicycle (in beta), or public transportation.</w:t>
+      </w:r>
+    </w:p>
+    <w:p>
+      <w:pPr>
+        <w:spacing w:line="480" w:lineRule="auto"/>
+        <w:ind w:firstLine="420" w:firstLineChars="0"/>
+        <w:jc w:val="both"/>
+        <w:rPr>
+          <w:rFonts w:hint="default" w:ascii="Times New Roman" w:hAnsi="Times New Roman" w:cs="Times New Roman"/>
+          <w:b w:val="0"/>
+          <w:bCs w:val="0"/>
+          <w:sz w:val="24"/>
+          <w:szCs w:val="24"/>
+          <w:lang w:val="en-US"/>
+        </w:rPr>
+      </w:pPr>
+      <w:r>
+        <w:rPr>
+          <w:rFonts w:hint="default" w:ascii="Times New Roman" w:hAnsi="Times New Roman" w:cs="Times New Roman"/>
+          <w:b w:val="0"/>
+          <w:bCs w:val="0"/>
+          <w:sz w:val="24"/>
+          <w:szCs w:val="24"/>
+          <w:lang w:val="en-US"/>
+        </w:rPr>
+        <w:t>The proponents will be using Google Maps API since it is free and is publicly accessible and does not charge for accessing it so it is easier for the proponents to embed and integrate on the mobile app.</w:t>
+      </w:r>
+    </w:p>
+    <w:p>
+      <w:pPr>
+        <w:spacing w:line="480" w:lineRule="auto"/>
+        <w:jc w:val="both"/>
+        <w:rPr>
+          <w:rFonts w:hint="default" w:ascii="Times New Roman" w:hAnsi="Times New Roman" w:cs="Times New Roman"/>
+          <w:b/>
+          <w:bCs/>
+          <w:sz w:val="24"/>
+          <w:szCs w:val="24"/>
+          <w:lang w:val="en-US"/>
+        </w:rPr>
+      </w:pPr>
+    </w:p>
+    <w:p>
+      <w:pPr>
+        <w:spacing w:line="480" w:lineRule="auto"/>
+        <w:jc w:val="both"/>
+        <w:rPr>
+          <w:rFonts w:hint="default" w:ascii="Times New Roman" w:hAnsi="Times New Roman" w:cs="Times New Roman"/>
+          <w:b/>
+          <w:bCs/>
+          <w:sz w:val="24"/>
+          <w:szCs w:val="24"/>
+          <w:lang w:val="en-US"/>
+        </w:rPr>
+      </w:pPr>
+    </w:p>
+    <w:p>
+      <w:pPr>
+        <w:spacing w:line="480" w:lineRule="auto"/>
+        <w:jc w:val="both"/>
+        <w:rPr>
+          <w:rFonts w:hint="default" w:ascii="Times New Roman" w:hAnsi="Times New Roman" w:cs="Times New Roman"/>
+          <w:b/>
+          <w:bCs/>
+          <w:sz w:val="24"/>
+          <w:szCs w:val="24"/>
+          <w:lang w:val="en-US"/>
+        </w:rPr>
+      </w:pPr>
+    </w:p>
+    <w:p>
+      <w:pPr>
+        <w:spacing w:line="480" w:lineRule="auto"/>
+        <w:jc w:val="both"/>
+        <w:rPr>
+          <w:rFonts w:hint="default" w:ascii="Times New Roman" w:hAnsi="Times New Roman" w:cs="Times New Roman"/>
+          <w:b/>
+          <w:bCs/>
+          <w:sz w:val="24"/>
+          <w:szCs w:val="24"/>
+          <w:lang w:val="en-US"/>
+        </w:rPr>
+      </w:pPr>
+    </w:p>
+    <w:p>
+      <w:pPr>
+        <w:spacing w:line="480" w:lineRule="auto"/>
+        <w:jc w:val="both"/>
+        <w:rPr>
+          <w:rFonts w:hint="default" w:ascii="Times New Roman" w:hAnsi="Times New Roman" w:cs="Times New Roman"/>
+          <w:b/>
+          <w:bCs/>
+          <w:sz w:val="24"/>
+          <w:szCs w:val="24"/>
+          <w:lang w:val="en-US"/>
+        </w:rPr>
+      </w:pPr>
+    </w:p>
+    <w:p>
+      <w:pPr>
+        <w:spacing w:line="480" w:lineRule="auto"/>
+        <w:jc w:val="both"/>
+        <w:rPr>
+          <w:rFonts w:hint="default" w:ascii="Times New Roman" w:hAnsi="Times New Roman" w:cs="Times New Roman"/>
+          <w:b/>
+          <w:bCs/>
+          <w:sz w:val="24"/>
+          <w:szCs w:val="24"/>
+          <w:lang w:val="en-US"/>
+        </w:rPr>
+      </w:pPr>
+    </w:p>
+    <w:p>
+      <w:pPr>
+        <w:spacing w:line="480" w:lineRule="auto"/>
+        <w:jc w:val="both"/>
+        <w:rPr>
+          <w:rFonts w:hint="default" w:ascii="Times New Roman" w:hAnsi="Times New Roman" w:cs="Times New Roman"/>
+          <w:b/>
+          <w:bCs/>
+          <w:sz w:val="24"/>
+          <w:szCs w:val="24"/>
+          <w:lang w:val="en-US"/>
+        </w:rPr>
+      </w:pPr>
+    </w:p>
+    <w:p>
+      <w:pPr>
+        <w:spacing w:line="480" w:lineRule="auto"/>
+        <w:jc w:val="both"/>
+        <w:rPr>
+          <w:rFonts w:hint="default" w:ascii="Times New Roman" w:hAnsi="Times New Roman" w:cs="Times New Roman"/>
+          <w:b/>
+          <w:bCs/>
+          <w:sz w:val="24"/>
+          <w:szCs w:val="24"/>
+          <w:lang w:val="en-US"/>
+        </w:rPr>
+      </w:pPr>
+    </w:p>
+    <w:p>
+      <w:pPr>
+        <w:spacing w:line="480" w:lineRule="auto"/>
+        <w:jc w:val="both"/>
+        <w:rPr>
+          <w:rFonts w:hint="default" w:ascii="Times New Roman" w:hAnsi="Times New Roman" w:cs="Times New Roman"/>
+          <w:b/>
+          <w:bCs/>
+          <w:sz w:val="24"/>
+          <w:szCs w:val="24"/>
+          <w:lang w:val="en-US"/>
+        </w:rPr>
+      </w:pPr>
+    </w:p>
+    <w:p>
+      <w:pPr>
+        <w:spacing w:line="480" w:lineRule="auto"/>
+        <w:jc w:val="both"/>
+        <w:rPr>
+          <w:rFonts w:hint="default" w:ascii="Times New Roman" w:hAnsi="Times New Roman" w:cs="Times New Roman"/>
+          <w:b/>
+          <w:bCs/>
+          <w:sz w:val="24"/>
+          <w:szCs w:val="24"/>
+          <w:lang w:val="en-US"/>
+        </w:rPr>
+      </w:pPr>
+    </w:p>
+    <w:p>
+      <w:pPr>
+        <w:spacing w:line="480" w:lineRule="auto"/>
+        <w:jc w:val="both"/>
+        <w:rPr>
+          <w:rFonts w:hint="default" w:ascii="Times New Roman" w:hAnsi="Times New Roman" w:cs="Times New Roman"/>
+          <w:b/>
+          <w:bCs/>
+          <w:sz w:val="24"/>
+          <w:szCs w:val="24"/>
+          <w:lang w:val="en-US"/>
+        </w:rPr>
+      </w:pPr>
+    </w:p>
+    <w:p>
+      <w:pPr>
+        <w:spacing w:line="480" w:lineRule="auto"/>
+        <w:jc w:val="both"/>
+        <w:rPr>
+          <w:rFonts w:hint="default" w:ascii="Times New Roman" w:hAnsi="Times New Roman" w:cs="Times New Roman"/>
+          <w:b/>
+          <w:bCs/>
+          <w:sz w:val="24"/>
+          <w:szCs w:val="24"/>
+          <w:lang w:val="en-US"/>
+        </w:rPr>
+      </w:pPr>
+    </w:p>
+    <w:p>
+      <w:pPr>
+        <w:spacing w:line="480" w:lineRule="auto"/>
+        <w:jc w:val="both"/>
+        <w:rPr>
+          <w:rFonts w:hint="default" w:ascii="Times New Roman" w:hAnsi="Times New Roman" w:cs="Times New Roman"/>
+          <w:b/>
+          <w:bCs/>
+          <w:sz w:val="24"/>
+          <w:szCs w:val="24"/>
+          <w:lang w:val="en-US"/>
+        </w:rPr>
+      </w:pPr>
+    </w:p>
+    <w:p>
+      <w:pPr>
+        <w:spacing w:line="480" w:lineRule="auto"/>
+        <w:jc w:val="both"/>
+        <w:rPr>
+          <w:rFonts w:hint="default" w:ascii="Times New Roman" w:hAnsi="Times New Roman" w:cs="Times New Roman"/>
+          <w:b/>
+          <w:bCs/>
+          <w:sz w:val="24"/>
+          <w:szCs w:val="24"/>
+          <w:lang w:val="en-US"/>
+        </w:rPr>
+      </w:pPr>
+    </w:p>
+    <w:p>
+      <w:pPr>
+        <w:spacing w:line="480" w:lineRule="auto"/>
+        <w:jc w:val="both"/>
+        <w:rPr>
+          <w:rFonts w:hint="default" w:ascii="Times New Roman" w:hAnsi="Times New Roman" w:cs="Times New Roman"/>
+          <w:b/>
+          <w:bCs/>
+          <w:sz w:val="24"/>
+          <w:szCs w:val="24"/>
+          <w:lang w:val="en-US"/>
+        </w:rPr>
+      </w:pPr>
+    </w:p>
+    <w:p>
+      <w:pPr>
+        <w:spacing w:line="480" w:lineRule="auto"/>
+        <w:jc w:val="both"/>
+        <w:rPr>
+          <w:rFonts w:hint="default" w:ascii="Times New Roman" w:hAnsi="Times New Roman" w:cs="Times New Roman"/>
+          <w:b/>
+          <w:bCs/>
+          <w:sz w:val="24"/>
+          <w:szCs w:val="24"/>
+          <w:lang w:val="en-US"/>
+        </w:rPr>
+      </w:pPr>
+    </w:p>
+    <w:p>
+      <w:pPr>
+        <w:spacing w:line="480" w:lineRule="auto"/>
+        <w:jc w:val="both"/>
+        <w:rPr>
+          <w:rFonts w:hint="default" w:ascii="Times New Roman" w:hAnsi="Times New Roman" w:cs="Times New Roman"/>
+          <w:b/>
+          <w:bCs/>
+          <w:sz w:val="24"/>
+          <w:szCs w:val="24"/>
+          <w:lang w:val="en-US"/>
+        </w:rPr>
+      </w:pPr>
+    </w:p>
+    <w:p>
+      <w:pPr>
+        <w:spacing w:line="480" w:lineRule="auto"/>
+        <w:jc w:val="both"/>
+        <w:rPr>
+          <w:rFonts w:hint="default" w:ascii="Times New Roman" w:hAnsi="Times New Roman" w:cs="Times New Roman"/>
+          <w:b/>
+          <w:bCs/>
+          <w:sz w:val="24"/>
+          <w:szCs w:val="24"/>
+          <w:lang w:val="en-US"/>
+        </w:rPr>
+      </w:pPr>
+    </w:p>
+    <w:p>
+      <w:pPr>
+        <w:spacing w:line="480" w:lineRule="auto"/>
+        <w:jc w:val="both"/>
+        <w:rPr>
+          <w:rFonts w:hint="default" w:ascii="Times New Roman" w:hAnsi="Times New Roman" w:cs="Times New Roman"/>
+          <w:b/>
+          <w:bCs/>
+          <w:sz w:val="24"/>
+          <w:szCs w:val="24"/>
+          <w:lang w:val="en-US"/>
+        </w:rPr>
+      </w:pPr>
+    </w:p>
+    <w:p>
+      <w:pPr>
+        <w:spacing w:line="480" w:lineRule="auto"/>
+        <w:jc w:val="both"/>
+        <w:rPr>
+          <w:rFonts w:hint="default" w:ascii="Times New Roman" w:hAnsi="Times New Roman" w:cs="Times New Roman"/>
+          <w:b/>
+          <w:bCs/>
+          <w:sz w:val="24"/>
+          <w:szCs w:val="24"/>
+          <w:lang w:val="en-US"/>
+        </w:rPr>
+      </w:pPr>
+    </w:p>
+    <w:p>
+      <w:pPr>
+        <w:spacing w:line="480" w:lineRule="auto"/>
+        <w:jc w:val="both"/>
+        <w:rPr>
+          <w:rFonts w:hint="default" w:ascii="Times New Roman" w:hAnsi="Times New Roman" w:cs="Times New Roman"/>
+          <w:b/>
+          <w:bCs/>
+          <w:sz w:val="24"/>
+          <w:szCs w:val="24"/>
+          <w:lang w:val="en-US"/>
+        </w:rPr>
+      </w:pPr>
+    </w:p>
+    <w:p>
+      <w:pPr>
+        <w:spacing w:line="480" w:lineRule="auto"/>
+        <w:jc w:val="both"/>
+        <w:rPr>
+          <w:rFonts w:hint="default" w:ascii="Times New Roman" w:hAnsi="Times New Roman" w:cs="Times New Roman"/>
+          <w:b/>
+          <w:bCs/>
+          <w:sz w:val="24"/>
+          <w:szCs w:val="24"/>
+          <w:lang w:val="en-US"/>
+        </w:rPr>
+      </w:pPr>
+    </w:p>
+    <w:p>
+      <w:pPr>
+        <w:spacing w:line="480" w:lineRule="auto"/>
+        <w:jc w:val="both"/>
+        <w:rPr>
+          <w:rFonts w:hint="default" w:ascii="Times New Roman" w:hAnsi="Times New Roman" w:cs="Times New Roman"/>
+          <w:b/>
+          <w:bCs/>
+          <w:sz w:val="24"/>
+          <w:szCs w:val="24"/>
+          <w:lang w:val="en-US"/>
+        </w:rPr>
+      </w:pPr>
+      <w:r>
+        <w:rPr>
+          <w:rFonts w:hint="default" w:ascii="Times New Roman" w:hAnsi="Times New Roman" w:cs="Times New Roman"/>
+          <w:b/>
+          <w:bCs/>
+          <w:sz w:val="24"/>
+          <w:szCs w:val="24"/>
+          <w:lang w:val="en-US"/>
+        </w:rPr>
+        <w:t>Related Studies</w:t>
+      </w:r>
+    </w:p>
+    <w:p>
+      <w:pPr>
+        <w:spacing w:line="480" w:lineRule="auto"/>
+        <w:ind w:firstLine="420" w:firstLineChars="0"/>
+        <w:jc w:val="both"/>
+        <w:rPr>
+          <w:rFonts w:hint="default" w:ascii="Times New Roman" w:hAnsi="Times New Roman" w:cs="Times New Roman"/>
+          <w:b w:val="0"/>
+          <w:bCs w:val="0"/>
+          <w:sz w:val="24"/>
+          <w:szCs w:val="24"/>
+          <w:lang w:val="en-US"/>
+        </w:rPr>
+      </w:pPr>
+      <w:r>
+        <w:rPr>
+          <w:rFonts w:hint="default" w:ascii="Times New Roman" w:hAnsi="Times New Roman" w:cs="Times New Roman"/>
+          <w:b w:val="0"/>
+          <w:bCs w:val="0"/>
+          <w:sz w:val="24"/>
+          <w:szCs w:val="24"/>
+          <w:lang w:val="en-US"/>
+        </w:rPr>
+        <w:t>The following data below were gathered from different related studies made by other researchers that provide guidance in the conduction of the researchers study.</w:t>
+      </w:r>
+    </w:p>
+    <w:p>
+      <w:pPr>
+        <w:spacing w:line="480" w:lineRule="auto"/>
+        <w:ind w:firstLine="420" w:firstLineChars="0"/>
+        <w:jc w:val="both"/>
+        <w:rPr>
+          <w:rFonts w:hint="default" w:ascii="Times New Roman" w:hAnsi="Times New Roman" w:cs="Times New Roman"/>
+          <w:b w:val="0"/>
+          <w:bCs w:val="0"/>
+          <w:sz w:val="24"/>
+          <w:szCs w:val="24"/>
+          <w:lang w:val="en-US"/>
+        </w:rPr>
+      </w:pPr>
+      <w:r>
+        <w:rPr>
+          <w:rFonts w:hint="default" w:ascii="Times New Roman" w:hAnsi="Times New Roman" w:cs="Times New Roman"/>
+          <w:b w:val="0"/>
+          <w:bCs w:val="0"/>
+          <w:sz w:val="24"/>
+          <w:szCs w:val="24"/>
+          <w:lang w:val="en-US"/>
+        </w:rPr>
+        <w:t>Uber has emerged to be the leader of the “Sharing Economy”. The sharing economy uses unmobilized assets and turns them into services (Lieberman et al., 2015). This sharing economy can mobilize the productivity of a million individuals. In the case of Uber, ‘willing’ drivers are matched with paying customers looking for rides, hence Uber is being labeled as a “ride-sharing” service by many. (Chen, Mislove, &amp; Wilson, 2015).</w:t>
+      </w:r>
+    </w:p>
+    <w:p>
+      <w:pPr>
+        <w:spacing w:line="480" w:lineRule="auto"/>
+        <w:ind w:firstLine="420" w:firstLineChars="0"/>
+        <w:jc w:val="both"/>
+        <w:rPr>
+          <w:rFonts w:hint="default" w:ascii="Times New Roman" w:hAnsi="Times New Roman" w:cs="Times New Roman"/>
+          <w:b w:val="0"/>
+          <w:bCs w:val="0"/>
+          <w:sz w:val="24"/>
+          <w:szCs w:val="24"/>
+          <w:lang w:val="en-US"/>
+        </w:rPr>
+      </w:pPr>
+      <w:r>
+        <w:rPr>
+          <w:rFonts w:hint="default" w:ascii="Times New Roman" w:hAnsi="Times New Roman" w:cs="Times New Roman"/>
+          <w:b w:val="0"/>
+          <w:bCs w:val="0"/>
+          <w:sz w:val="24"/>
+          <w:szCs w:val="24"/>
+          <w:lang w:val="en-US"/>
+        </w:rPr>
+        <w:t xml:space="preserve">Uber is a well-known app for people who book for rides who wants to avoid traffic congestion, efficient commuting. Basically this gives the researchers hint into their project since the processes are similar to what in Uber. </w:t>
       </w:r>
     </w:p>
     <w:p>
@@ -1002,7 +987,7 @@
     <w:lsdException w:qFormat="1" w:unhideWhenUsed="0" w:uiPriority="0" w:semiHidden="0" w:name="Title"/>
     <w:lsdException w:unhideWhenUsed="0" w:uiPriority="0" w:semiHidden="0" w:name="Closing"/>
     <w:lsdException w:unhideWhenUsed="0" w:uiPriority="0" w:semiHidden="0" w:name="Signature"/>
-    <w:lsdException w:unhideWhenUsed="0" w:uiPriority="0" w:name="Default Paragraph Font"/>
+    <w:lsdException w:qFormat="1" w:unhideWhenUsed="0" w:uiPriority="0" w:name="Default Paragraph Font"/>
     <w:lsdException w:unhideWhenUsed="0" w:uiPriority="0" w:semiHidden="0" w:name="Body Text"/>
     <w:lsdException w:unhideWhenUsed="0" w:uiPriority="0" w:semiHidden="0" w:name="Body Text Indent"/>
     <w:lsdException w:unhideWhenUsed="0" w:uiPriority="0" w:semiHidden="0" w:name="List Continue"/>
@@ -1198,6 +1183,7 @@
   <w:style w:type="character" w:default="1" w:styleId="2">
     <w:name w:val="Default Paragraph Font"/>
     <w:semiHidden/>
+    <w:qFormat/>
     <w:uiPriority w:val="0"/>
   </w:style>
   <w:style w:type="table" w:default="1" w:styleId="4">

</xml_diff>

<commit_message>
Chapter 2 and 3
2017.11.28 10:28 AM
</commit_message>
<xml_diff>
--- a/Chapter/CHAPTER 2.docx
+++ b/Chapter/CHAPTER 2.docx
@@ -282,110 +282,88 @@
           <w:szCs w:val="24"/>
           <w:lang w:val="en-US"/>
         </w:rPr>
-        <w:t>The proponents will be using Android since as mentioned above, has been on top OS on mobile devices since most people have smartphones which is currently running on android OS. Android is an open-source code, in its open nature has encouraged the researchers to use this software framework</w:t>
+        <w:t>The proponents will be using Android since as mentioned above, has been on top OS on mobile devices since most people have smartphones which is currently running on android OS. Android is an open-source code, in its open nature has encouraged the researchers to use this software framework.</w:t>
+      </w:r>
+    </w:p>
+    <w:p>
+      <w:pPr>
+        <w:spacing w:line="480" w:lineRule="auto"/>
+        <w:ind w:firstLine="420" w:firstLineChars="0"/>
+        <w:jc w:val="both"/>
+        <w:rPr>
+          <w:rFonts w:hint="default" w:ascii="Times New Roman" w:hAnsi="Times New Roman" w:cs="Times New Roman"/>
+          <w:b w:val="0"/>
+          <w:bCs w:val="0"/>
+          <w:sz w:val="24"/>
+          <w:szCs w:val="24"/>
+          <w:lang w:val="en-US"/>
+        </w:rPr>
+      </w:pPr>
+      <w:r>
+        <w:rPr>
+          <w:rFonts w:hint="default" w:ascii="Times New Roman" w:hAnsi="Times New Roman" w:cs="Times New Roman"/>
+          <w:b w:val="0"/>
+          <w:bCs w:val="0"/>
+          <w:sz w:val="24"/>
+          <w:szCs w:val="24"/>
+          <w:lang w:val="en-US"/>
+        </w:rPr>
+        <w:t xml:space="preserve">GPS innovation was utilized as a part of individual excursion (PT) study since mid-1990, and this innovation accomplished its fame in view of the change of exactness and conveyability of GPS gadget. In spite of the fact that GPS information could give exact spatiotemporal data of vehicular or individual developments, the transportation mode (on account of individual developments with wearable GPS gadgets) and excursion reason for existing can't be gotten from the GPS specifically. Also, the GPS information mistake recognizable proof and the trek portion from the persistent GPS information are very central to transportation mode distinguishing proof and outing reason induction. In this paper, we compressed the techniques and info factors used to fragment trip, construe trip reason and also recognize transportation mode in the current inquires about. Contrasted with likelihood strategy and criteria-based technique, Machine Learning are regularly connected in identifying transportation mode. Then again, rules-based techniques are more prominent than probabilistic strategy and machine learning as the apparatus for gathering the excursion reason. At long last, explores endeavoring to use the information from accelerometer which are prevalently coordinated in cell phones shows the capability of more exact individual outing information inference from cell phones can be accomplished with substantially less weight on the respondents later on. (Gong, L., et. al. (2014). </w:t>
+      </w:r>
+    </w:p>
+    <w:p>
+      <w:pPr>
+        <w:spacing w:line="480" w:lineRule="auto"/>
+        <w:ind w:firstLine="420" w:firstLineChars="0"/>
+        <w:jc w:val="both"/>
+        <w:rPr>
+          <w:rFonts w:hint="default" w:ascii="Times New Roman" w:hAnsi="Times New Roman" w:cs="Times New Roman"/>
+          <w:b w:val="0"/>
+          <w:bCs w:val="0"/>
+          <w:sz w:val="24"/>
+          <w:szCs w:val="24"/>
+          <w:lang w:val="en-US"/>
+        </w:rPr>
+      </w:pPr>
+      <w:r>
+        <w:rPr>
+          <w:rFonts w:hint="default" w:ascii="Times New Roman" w:hAnsi="Times New Roman" w:cs="Times New Roman"/>
+          <w:b w:val="0"/>
+          <w:bCs w:val="0"/>
+          <w:sz w:val="24"/>
+          <w:szCs w:val="24"/>
+          <w:lang w:val="en-US"/>
+        </w:rPr>
+        <w:t>GPS or Global Positioning System uses satellites to relay microwave signals is a key-tool for the researchers‘ project for determining the GPS receivers’ mobile device to obtain their current location and time. GPS are becoming an important tool particularly in transportation, each conceivable approach to better deal with the transportation system. (GPS. N.d. In Wikipedia. From https://en.wikipedia.org/wiki/Global_Positioning_System)</w:t>
+      </w:r>
+    </w:p>
+    <w:p>
+      <w:pPr>
+        <w:spacing w:line="480" w:lineRule="auto"/>
+        <w:ind w:firstLine="420" w:firstLineChars="0"/>
+        <w:jc w:val="both"/>
+        <w:rPr>
+          <w:rFonts w:hint="default" w:ascii="Times New Roman" w:hAnsi="Times New Roman" w:cs="Times New Roman"/>
+          <w:b w:val="0"/>
+          <w:bCs w:val="0"/>
+          <w:sz w:val="24"/>
+          <w:szCs w:val="24"/>
+          <w:lang w:val="en-US"/>
+        </w:rPr>
+      </w:pPr>
+      <w:r>
+        <w:rPr>
+          <w:rFonts w:hint="default" w:ascii="Times New Roman" w:hAnsi="Times New Roman" w:cs="Times New Roman"/>
+          <w:b w:val="0"/>
+          <w:bCs w:val="0"/>
+          <w:sz w:val="24"/>
+          <w:szCs w:val="24"/>
+          <w:lang w:val="en-US"/>
+        </w:rPr>
+        <w:t>Google Maps is a web mapping service developed by Google. It offers satellite imagery, street maps, 360° panoramic views of streets (Street View), real-time traffic conditions (Google Traffic), and route planning for traveling by foot, car, bicycle (in beta), or public transportation. (Google Maps. N.d. In Wikipedia. From https://en.wikipedia.org/wiki/Google_Maps ).</w:t>
       </w:r>
       <w:bookmarkStart w:id="0" w:name="_GoBack"/>
       <w:bookmarkEnd w:id="0"/>
-      <w:r>
-        <w:rPr>
-          <w:rFonts w:hint="default" w:ascii="Times New Roman" w:hAnsi="Times New Roman" w:cs="Times New Roman"/>
-          <w:b w:val="0"/>
-          <w:bCs w:val="0"/>
-          <w:sz w:val="24"/>
-          <w:szCs w:val="24"/>
-          <w:lang w:val="en-US"/>
-        </w:rPr>
-        <w:t>.</w:t>
-      </w:r>
-    </w:p>
-    <w:p>
-      <w:pPr>
-        <w:spacing w:line="480" w:lineRule="auto"/>
-        <w:ind w:firstLine="420" w:firstLineChars="0"/>
-        <w:jc w:val="both"/>
-        <w:rPr>
-          <w:rFonts w:hint="default" w:ascii="Times New Roman" w:hAnsi="Times New Roman" w:cs="Times New Roman"/>
-          <w:b w:val="0"/>
-          <w:bCs w:val="0"/>
-          <w:sz w:val="24"/>
-          <w:szCs w:val="24"/>
-          <w:lang w:val="en-US"/>
-        </w:rPr>
-      </w:pPr>
-      <w:r>
-        <w:rPr>
-          <w:rFonts w:hint="default" w:ascii="Times New Roman" w:hAnsi="Times New Roman" w:cs="Times New Roman"/>
-          <w:b w:val="0"/>
-          <w:bCs w:val="0"/>
-          <w:sz w:val="24"/>
-          <w:szCs w:val="24"/>
-          <w:lang w:val="en-US"/>
-        </w:rPr>
-        <w:t>GPS innovation was utilized as a part of individual excursion (PT) study since mid-1990, and this innovation accomplished its fame in view of the change of exactness and conveyability of GPS gadget. In spite of the fact that GPS information could give exact spatiotemporal data of vehicular or individual developments, the transportation mode (on account of individual developments with wearable GPS gadgets) and excursion reason for existing can't be gotten from the GPS specifically. Also, the GPS information mistake recognizable proof and the trek portion from the persistent GPS information are very central to transportation mode distinguishing proof and outing reason induction. In this paper, we compressed the techniques and info factors used to fragment trip, construe trip reason and also recognize transportation mode in the current inquires about. Contrasted with likelihood strategy and criteria-based technique, Machine Learning are regularly connected in identifying transportation mode. Then again, rules-based techniques are more prominent than probabilistic strategy and machine learning as the apparatus for gathering the excursion reason. At long last, explores endeavoring to use the information from accelerometer which are prevalently coordinated in cell phones shows the capability of more exact individual outing information inference from cell phones can be accomplished with substantially less weight on the respondents later on.</w:t>
-      </w:r>
-      <w:r>
-        <w:rPr>
-          <w:rFonts w:hint="default" w:ascii="Times New Roman" w:hAnsi="Times New Roman" w:cs="Times New Roman"/>
-          <w:b w:val="0"/>
-          <w:bCs w:val="0"/>
-          <w:sz w:val="24"/>
-          <w:szCs w:val="24"/>
-          <w:lang w:val="en-US"/>
-        </w:rPr>
-        <w:tab/>
-      </w:r>
-    </w:p>
-    <w:p>
-      <w:pPr>
-        <w:spacing w:line="480" w:lineRule="auto"/>
-        <w:ind w:firstLine="420" w:firstLineChars="0"/>
-        <w:jc w:val="both"/>
-        <w:rPr>
-          <w:rFonts w:hint="default" w:ascii="Times New Roman" w:hAnsi="Times New Roman" w:cs="Times New Roman"/>
-          <w:b w:val="0"/>
-          <w:bCs w:val="0"/>
-          <w:sz w:val="24"/>
-          <w:szCs w:val="24"/>
-          <w:lang w:val="en-US"/>
-        </w:rPr>
-      </w:pPr>
-      <w:r>
-        <w:rPr>
-          <w:rFonts w:hint="default" w:ascii="Times New Roman" w:hAnsi="Times New Roman" w:cs="Times New Roman"/>
-          <w:b w:val="0"/>
-          <w:bCs w:val="0"/>
-          <w:sz w:val="24"/>
-          <w:szCs w:val="24"/>
-          <w:lang w:val="en-US"/>
-        </w:rPr>
-        <w:t>GPS or Global Positioning System uses satellites to relay microwave signals is a key-tool for the researchers‘ project for determining the GPS receivers’ mobile device to obtain their current location and time. GPS are becoming an important tool particularly in transportation, each conceivable approach to better deal with the transportation system.</w:t>
-      </w:r>
-    </w:p>
-    <w:p>
-      <w:pPr>
-        <w:spacing w:line="480" w:lineRule="auto"/>
-        <w:ind w:firstLine="420" w:firstLineChars="0"/>
-        <w:jc w:val="both"/>
-        <w:rPr>
-          <w:rFonts w:hint="default" w:ascii="Times New Roman" w:hAnsi="Times New Roman" w:cs="Times New Roman"/>
-          <w:b w:val="0"/>
-          <w:bCs w:val="0"/>
-          <w:sz w:val="24"/>
-          <w:szCs w:val="24"/>
-          <w:lang w:val="en-US"/>
-        </w:rPr>
-      </w:pPr>
-      <w:r>
-        <w:rPr>
-          <w:rFonts w:hint="default" w:ascii="Times New Roman" w:hAnsi="Times New Roman" w:cs="Times New Roman"/>
-          <w:b w:val="0"/>
-          <w:bCs w:val="0"/>
-          <w:sz w:val="24"/>
-          <w:szCs w:val="24"/>
-          <w:lang w:val="en-US"/>
-        </w:rPr>
-        <w:t>Google Maps is a web mapping service developed by Google. It offers satellite imagery, street maps, 360° panoramic views of streets (Street View), real-time traffic conditions (Google Traffic), and route planning for traveling by foot, car, bicycle (in beta), or public transportation.</w:t>
-      </w:r>
     </w:p>
     <w:p>
       <w:pPr>
@@ -412,34 +390,6 @@
         </w:rPr>
         <w:t>The proponents will be using Google Maps API since it is free and is publicly accessible and does not charge for accessing it so it is easier for the proponents to embed and integrate on the mobile app.</w:t>
       </w:r>
-    </w:p>
-    <w:p>
-      <w:pPr>
-        <w:spacing w:line="480" w:lineRule="auto"/>
-        <w:jc w:val="both"/>
-        <w:rPr>
-          <w:rFonts w:hint="default" w:ascii="Times New Roman" w:hAnsi="Times New Roman" w:cs="Times New Roman"/>
-          <w:b/>
-          <w:bCs/>
-          <w:sz w:val="24"/>
-          <w:szCs w:val="24"/>
-          <w:lang w:val="en-US"/>
-        </w:rPr>
-      </w:pPr>
-    </w:p>
-    <w:p>
-      <w:pPr>
-        <w:spacing w:line="480" w:lineRule="auto"/>
-        <w:jc w:val="both"/>
-        <w:rPr>
-          <w:rFonts w:hint="default" w:ascii="Times New Roman" w:hAnsi="Times New Roman" w:cs="Times New Roman"/>
-          <w:b/>
-          <w:bCs/>
-          <w:sz w:val="24"/>
-          <w:szCs w:val="24"/>
-          <w:lang w:val="en-US"/>
-        </w:rPr>
-      </w:pPr>
     </w:p>
     <w:p>
       <w:pPr>
@@ -1007,7 +957,7 @@
     <w:lsdException w:unhideWhenUsed="0" w:uiPriority="0" w:semiHidden="0" w:name="Body Text Indent 2"/>
     <w:lsdException w:unhideWhenUsed="0" w:uiPriority="0" w:semiHidden="0" w:name="Body Text Indent 3"/>
     <w:lsdException w:unhideWhenUsed="0" w:uiPriority="0" w:semiHidden="0" w:name="Block Text"/>
-    <w:lsdException w:unhideWhenUsed="0" w:uiPriority="0" w:semiHidden="0" w:name="Hyperlink"/>
+    <w:lsdException w:qFormat="1" w:unhideWhenUsed="0" w:uiPriority="0" w:semiHidden="0" w:name="Hyperlink"/>
     <w:lsdException w:unhideWhenUsed="0" w:uiPriority="0" w:semiHidden="0" w:name="FollowedHyperlink"/>
     <w:lsdException w:qFormat="1" w:unhideWhenUsed="0" w:uiPriority="0" w:semiHidden="0" w:name="Strong"/>
     <w:lsdException w:qFormat="1" w:unhideWhenUsed="0" w:uiPriority="0" w:semiHidden="0" w:name="Emphasis"/>
@@ -1203,6 +1153,7 @@
   <w:style w:type="character" w:styleId="3">
     <w:name w:val="Hyperlink"/>
     <w:basedOn w:val="2"/>
+    <w:qFormat/>
     <w:uiPriority w:val="0"/>
     <w:rPr>
       <w:color w:val="0000FF"/>

</xml_diff>